<commit_message>
Modified file path of seeding.csv
</commit_message>
<xml_diff>
--- a/instructions and notes_5_states_test.docx
+++ b/instructions and notes_5_states_test.docx
@@ -3284,7 +3284,26 @@
           <w:sz w:val="24"/>
           <w:szCs w:val="24"/>
         </w:rPr>
-        <w:t>Check the contents of data/minimal/seeding.csv.</w:t>
+        <w:t>Check the contents of data/</w:t>
+      </w:r>
+      <w:r>
+        <w:rPr>
+          <w:rFonts w:ascii="Segoe UI" w:eastAsia="Times New Roman" w:hAnsi="Segoe UI" w:cs="Segoe UI"/>
+          <w:color w:val="24292E"/>
+          <w:sz w:val="24"/>
+          <w:szCs w:val="24"/>
+          <w:highlight w:val="yellow"/>
+        </w:rPr>
+        <w:t>state5</w:t>
+      </w:r>
+      <w:r>
+        <w:rPr>
+          <w:rFonts w:ascii="Segoe UI" w:eastAsia="Times New Roman" w:hAnsi="Segoe UI" w:cs="Segoe UI"/>
+          <w:color w:val="24292E"/>
+          <w:sz w:val="24"/>
+          <w:szCs w:val="24"/>
+        </w:rPr>
+        <w:t>/seeding.csv.</w:t>
       </w:r>
     </w:p>
     <w:p>

</xml_diff>

<commit_message>
Edited description in 'Generate shapefiles' and 'Edit the config' sections
</commit_message>
<xml_diff>
--- a/instructions and notes_5_states_test.docx
+++ b/instructions and notes_5_states_test.docx
@@ -310,7 +310,27 @@
           <w:sz w:val="24"/>
           <w:szCs w:val="24"/>
         </w:rPr>
-        <w:t xml:space="preserve"> "Use this template". For this example, we'll do </w:t>
+        <w:t xml:space="preserve"> "Use this template". For this example, </w:t>
+      </w:r>
+      <w:proofErr w:type="gramStart"/>
+      <w:r>
+        <w:rPr>
+          <w:rFonts w:ascii="Segoe UI" w:eastAsia="Times New Roman" w:hAnsi="Segoe UI" w:cs="Segoe UI"/>
+          <w:color w:val="24292E"/>
+          <w:sz w:val="24"/>
+          <w:szCs w:val="24"/>
+        </w:rPr>
+        <w:t>we'll</w:t>
+      </w:r>
+      <w:proofErr w:type="gramEnd"/>
+      <w:r>
+        <w:rPr>
+          <w:rFonts w:ascii="Segoe UI" w:eastAsia="Times New Roman" w:hAnsi="Segoe UI" w:cs="Segoe UI"/>
+          <w:color w:val="24292E"/>
+          <w:sz w:val="24"/>
+          <w:szCs w:val="24"/>
+        </w:rPr>
+        <w:t xml:space="preserve"> do </w:t>
       </w:r>
       <w:r>
         <w:rPr>
@@ -958,6 +978,7 @@
         <w:t xml:space="preserve">, see the R requirements in </w:t>
       </w:r>
       <w:proofErr w:type="spellStart"/>
+      <w:proofErr w:type="gramStart"/>
       <w:r>
         <w:rPr>
           <w:rFonts w:ascii="Segoe UI" w:eastAsia="Times New Roman" w:hAnsi="Segoe UI" w:cs="Segoe UI"/>
@@ -968,6 +989,7 @@
         <w:t>packages.R</w:t>
       </w:r>
       <w:proofErr w:type="spellEnd"/>
+      <w:proofErr w:type="gramEnd"/>
       <w:r>
         <w:rPr>
           <w:rFonts w:ascii="Segoe UI" w:eastAsia="Times New Roman" w:hAnsi="Segoe UI" w:cs="Segoe UI"/>
@@ -1265,7 +1287,27 @@
           <w:sz w:val="24"/>
           <w:szCs w:val="24"/>
         </w:rPr>
-        <w:t>Pull the docker image from hub.docker.com. You'll only have to do this the first time.</w:t>
+        <w:t xml:space="preserve">Pull the docker image from hub.docker.com. </w:t>
+      </w:r>
+      <w:proofErr w:type="gramStart"/>
+      <w:r>
+        <w:rPr>
+          <w:rFonts w:ascii="Segoe UI" w:eastAsia="Times New Roman" w:hAnsi="Segoe UI" w:cs="Segoe UI"/>
+          <w:color w:val="24292E"/>
+          <w:sz w:val="24"/>
+          <w:szCs w:val="24"/>
+        </w:rPr>
+        <w:t>You'll</w:t>
+      </w:r>
+      <w:proofErr w:type="gramEnd"/>
+      <w:r>
+        <w:rPr>
+          <w:rFonts w:ascii="Segoe UI" w:eastAsia="Times New Roman" w:hAnsi="Segoe UI" w:cs="Segoe UI"/>
+          <w:color w:val="24292E"/>
+          <w:sz w:val="24"/>
+          <w:szCs w:val="24"/>
+        </w:rPr>
+        <w:t xml:space="preserve"> only have to do this the first time.</w:t>
       </w:r>
     </w:p>
     <w:p>
@@ -1309,14 +1351,25 @@
         <w:t>/</w:t>
       </w:r>
       <w:proofErr w:type="spellStart"/>
-      <w:r>
-        <w:rPr>
-          <w:rFonts w:ascii="Consolas" w:eastAsia="Times New Roman" w:hAnsi="Consolas" w:cs="Courier New"/>
-          <w:color w:val="24292E"/>
-          <w:sz w:val="20"/>
-          <w:szCs w:val="20"/>
-        </w:rPr>
-        <w:t>covidscenariopipeline:latest-dev</w:t>
+      <w:proofErr w:type="gramStart"/>
+      <w:r>
+        <w:rPr>
+          <w:rFonts w:ascii="Consolas" w:eastAsia="Times New Roman" w:hAnsi="Consolas" w:cs="Courier New"/>
+          <w:color w:val="24292E"/>
+          <w:sz w:val="20"/>
+          <w:szCs w:val="20"/>
+        </w:rPr>
+        <w:t>covidscenariopipeline:latest</w:t>
+      </w:r>
+      <w:proofErr w:type="gramEnd"/>
+      <w:r>
+        <w:rPr>
+          <w:rFonts w:ascii="Consolas" w:eastAsia="Times New Roman" w:hAnsi="Consolas" w:cs="Courier New"/>
+          <w:color w:val="24292E"/>
+          <w:sz w:val="20"/>
+          <w:szCs w:val="20"/>
+        </w:rPr>
+        <w:t>-dev</w:t>
       </w:r>
       <w:proofErr w:type="spellEnd"/>
     </w:p>
@@ -1476,14 +1529,25 @@
         <w:t>/</w:t>
       </w:r>
       <w:proofErr w:type="spellStart"/>
-      <w:r>
-        <w:rPr>
-          <w:rFonts w:ascii="Consolas" w:eastAsia="Times New Roman" w:hAnsi="Consolas" w:cs="Courier New"/>
-          <w:color w:val="24292E"/>
-          <w:sz w:val="20"/>
-          <w:szCs w:val="20"/>
-        </w:rPr>
-        <w:t>covidscenariopipeline:latest-dev</w:t>
+      <w:proofErr w:type="gramStart"/>
+      <w:r>
+        <w:rPr>
+          <w:rFonts w:ascii="Consolas" w:eastAsia="Times New Roman" w:hAnsi="Consolas" w:cs="Courier New"/>
+          <w:color w:val="24292E"/>
+          <w:sz w:val="20"/>
+          <w:szCs w:val="20"/>
+        </w:rPr>
+        <w:t>covidscenariopipeline:latest</w:t>
+      </w:r>
+      <w:proofErr w:type="gramEnd"/>
+      <w:r>
+        <w:rPr>
+          <w:rFonts w:ascii="Consolas" w:eastAsia="Times New Roman" w:hAnsi="Consolas" w:cs="Courier New"/>
+          <w:color w:val="24292E"/>
+          <w:sz w:val="20"/>
+          <w:szCs w:val="20"/>
+        </w:rPr>
+        <w:t>-dev</w:t>
       </w:r>
       <w:proofErr w:type="spellEnd"/>
     </w:p>
@@ -1569,14 +1633,25 @@
         <w:t>/</w:t>
       </w:r>
       <w:proofErr w:type="spellStart"/>
-      <w:r>
-        <w:rPr>
-          <w:rFonts w:ascii="Consolas" w:eastAsia="Times New Roman" w:hAnsi="Consolas" w:cs="Courier New"/>
-          <w:color w:val="24292E"/>
-          <w:sz w:val="20"/>
-          <w:szCs w:val="20"/>
-        </w:rPr>
-        <w:t>covidscenariopipeline:latest-dev</w:t>
+      <w:proofErr w:type="gramStart"/>
+      <w:r>
+        <w:rPr>
+          <w:rFonts w:ascii="Consolas" w:eastAsia="Times New Roman" w:hAnsi="Consolas" w:cs="Courier New"/>
+          <w:color w:val="24292E"/>
+          <w:sz w:val="20"/>
+          <w:szCs w:val="20"/>
+        </w:rPr>
+        <w:t>covidscenariopipeline:latest</w:t>
+      </w:r>
+      <w:proofErr w:type="gramEnd"/>
+      <w:r>
+        <w:rPr>
+          <w:rFonts w:ascii="Consolas" w:eastAsia="Times New Roman" w:hAnsi="Consolas" w:cs="Courier New"/>
+          <w:color w:val="24292E"/>
+          <w:sz w:val="20"/>
+          <w:szCs w:val="20"/>
+        </w:rPr>
+        <w:t>-dev</w:t>
       </w:r>
       <w:proofErr w:type="spellEnd"/>
     </w:p>
@@ -1694,7 +1769,18 @@
           <w:szCs w:val="20"/>
           <w:highlight w:val="yellow"/>
         </w:rPr>
-        <w:t xml:space="preserve"> Prediction\5_states_test\COVID19_5_states</w:t>
+        <w:t xml:space="preserve"> Prediction</w:t>
+      </w:r>
+      <w:proofErr w:type="gramStart"/>
+      <w:r>
+        <w:rPr>
+          <w:rFonts w:ascii="Consolas" w:eastAsia="Times New Roman" w:hAnsi="Consolas" w:cs="Courier New"/>
+          <w:color w:val="24292E"/>
+          <w:sz w:val="20"/>
+          <w:szCs w:val="20"/>
+          <w:highlight w:val="yellow"/>
+        </w:rPr>
+        <w:t>\5_states_test\COVID19_5_states</w:t>
       </w:r>
       <w:r>
         <w:rPr>
@@ -1714,7 +1800,18 @@
           <w:szCs w:val="20"/>
           <w:highlight w:val="yellow"/>
         </w:rPr>
-        <w:t>:/home/app/</w:t>
+        <w:t>:/</w:t>
+      </w:r>
+      <w:proofErr w:type="gramEnd"/>
+      <w:r>
+        <w:rPr>
+          <w:rFonts w:ascii="Consolas" w:eastAsia="Times New Roman" w:hAnsi="Consolas" w:cs="Courier New"/>
+          <w:color w:val="24292E"/>
+          <w:sz w:val="20"/>
+          <w:szCs w:val="20"/>
+          <w:highlight w:val="yellow"/>
+        </w:rPr>
+        <w:t>home/app/</w:t>
       </w:r>
       <w:proofErr w:type="spellStart"/>
       <w:r>
@@ -2098,9 +2195,20 @@
           <w:sz w:val="20"/>
           <w:szCs w:val="20"/>
         </w:rPr>
-        <w:t>local_install.R</w:t>
-      </w:r>
-      <w:proofErr w:type="spellEnd"/>
+        <w:t>local_</w:t>
+      </w:r>
+      <w:proofErr w:type="gramStart"/>
+      <w:r>
+        <w:rPr>
+          <w:rFonts w:ascii="Consolas" w:eastAsia="Times New Roman" w:hAnsi="Consolas" w:cs="Courier New"/>
+          <w:color w:val="24292E"/>
+          <w:sz w:val="20"/>
+          <w:szCs w:val="20"/>
+        </w:rPr>
+        <w:t>install.R</w:t>
+      </w:r>
+      <w:proofErr w:type="spellEnd"/>
+      <w:proofErr w:type="gramEnd"/>
     </w:p>
     <w:p>
       <w:pPr>
@@ -2129,16 +2237,36 @@
           <w:sz w:val="20"/>
           <w:szCs w:val="20"/>
         </w:rPr>
-        <w:t>Enter one or more numbers, or an empty line to skip updates:</w:t>
-      </w:r>
-      <w:r>
-        <w:rPr>
-          <w:rFonts w:ascii="Segoe UI" w:eastAsia="Times New Roman" w:hAnsi="Segoe UI" w:cs="Segoe UI"/>
-          <w:color w:val="24292E"/>
-          <w:sz w:val="24"/>
-          <w:szCs w:val="24"/>
-        </w:rPr>
-        <w:t>, just hit </w:t>
+        <w:t xml:space="preserve">Enter one or more numbers, or an empty line to skip </w:t>
+      </w:r>
+      <w:proofErr w:type="gramStart"/>
+      <w:r>
+        <w:rPr>
+          <w:rFonts w:ascii="Consolas" w:eastAsia="Times New Roman" w:hAnsi="Consolas" w:cs="Courier New"/>
+          <w:color w:val="24292E"/>
+          <w:sz w:val="20"/>
+          <w:szCs w:val="20"/>
+        </w:rPr>
+        <w:t>updates:</w:t>
+      </w:r>
+      <w:r>
+        <w:rPr>
+          <w:rFonts w:ascii="Segoe UI" w:eastAsia="Times New Roman" w:hAnsi="Segoe UI" w:cs="Segoe UI"/>
+          <w:color w:val="24292E"/>
+          <w:sz w:val="24"/>
+          <w:szCs w:val="24"/>
+        </w:rPr>
+        <w:t>,</w:t>
+      </w:r>
+      <w:proofErr w:type="gramEnd"/>
+      <w:r>
+        <w:rPr>
+          <w:rFonts w:ascii="Segoe UI" w:eastAsia="Times New Roman" w:hAnsi="Segoe UI" w:cs="Segoe UI"/>
+          <w:color w:val="24292E"/>
+          <w:sz w:val="24"/>
+          <w:szCs w:val="24"/>
+        </w:rPr>
+        <w:t xml:space="preserve"> just hit </w:t>
       </w:r>
       <w:r>
         <w:rPr>
@@ -2280,7 +2408,29 @@
           <w:szCs w:val="24"/>
           <w:highlight w:val="yellow"/>
         </w:rPr>
-        <w:t>The documentation suggests to use “</w:t>
+        <w:t xml:space="preserve">The documentation suggests </w:t>
+      </w:r>
+      <w:proofErr w:type="gramStart"/>
+      <w:r>
+        <w:rPr>
+          <w:rFonts w:ascii="Segoe UI" w:eastAsia="Times New Roman" w:hAnsi="Segoe UI" w:cs="Segoe UI"/>
+          <w:color w:val="24292E"/>
+          <w:sz w:val="24"/>
+          <w:szCs w:val="24"/>
+          <w:highlight w:val="yellow"/>
+        </w:rPr>
+        <w:t>to use</w:t>
+      </w:r>
+      <w:proofErr w:type="gramEnd"/>
+      <w:r>
+        <w:rPr>
+          <w:rFonts w:ascii="Segoe UI" w:eastAsia="Times New Roman" w:hAnsi="Segoe UI" w:cs="Segoe UI"/>
+          <w:color w:val="24292E"/>
+          <w:sz w:val="24"/>
+          <w:szCs w:val="24"/>
+          <w:highlight w:val="yellow"/>
+        </w:rPr>
+        <w:t xml:space="preserve"> “</w:t>
       </w:r>
       <w:r>
         <w:rPr>
@@ -2366,7 +2516,23 @@
           <w:rStyle w:val="Strong"/>
           <w:highlight w:val="yellow"/>
         </w:rPr>
-        <w:t>is not specified in the documentation, yet is required to get the next sections run without errors.</w:t>
+        <w:t xml:space="preserve">is not specified in the </w:t>
+      </w:r>
+      <w:proofErr w:type="gramStart"/>
+      <w:r>
+        <w:rPr>
+          <w:rStyle w:val="Strong"/>
+          <w:highlight w:val="yellow"/>
+        </w:rPr>
+        <w:t>documentation, yet</w:t>
+      </w:r>
+      <w:proofErr w:type="gramEnd"/>
+      <w:r>
+        <w:rPr>
+          <w:rStyle w:val="Strong"/>
+          <w:highlight w:val="yellow"/>
+        </w:rPr>
+        <w:t xml:space="preserve"> is required to get the next sections run without errors.</w:t>
       </w:r>
     </w:p>
     <w:p>
@@ -2470,7 +2636,29 @@
           <w:szCs w:val="24"/>
           <w:highlight w:val="yellow"/>
         </w:rPr>
-        <w:t>. Those that mandatorily need to be changed are marked in red. Others can be left at the value provided in the aforementioned documentation link.</w:t>
+        <w:t xml:space="preserve">. Those that mandatorily need to be changed are marked in red. Others can be left at the value provided in the </w:t>
+      </w:r>
+      <w:proofErr w:type="gramStart"/>
+      <w:r>
+        <w:rPr>
+          <w:rFonts w:ascii="Segoe UI" w:eastAsia="Times New Roman" w:hAnsi="Segoe UI" w:cs="Segoe UI"/>
+          <w:color w:val="24292E"/>
+          <w:sz w:val="24"/>
+          <w:szCs w:val="24"/>
+          <w:highlight w:val="yellow"/>
+        </w:rPr>
+        <w:t>aforementioned documentation</w:t>
+      </w:r>
+      <w:proofErr w:type="gramEnd"/>
+      <w:r>
+        <w:rPr>
+          <w:rFonts w:ascii="Segoe UI" w:eastAsia="Times New Roman" w:hAnsi="Segoe UI" w:cs="Segoe UI"/>
+          <w:color w:val="24292E"/>
+          <w:sz w:val="24"/>
+          <w:szCs w:val="24"/>
+          <w:highlight w:val="yellow"/>
+        </w:rPr>
+        <w:t xml:space="preserve"> link.</w:t>
       </w:r>
     </w:p>
     <w:p>
@@ -3213,6 +3401,7 @@
         <w:t>FolderDraw</w:t>
       </w:r>
       <w:proofErr w:type="spellEnd"/>
+      <w:proofErr w:type="gramStart"/>
       <w:r>
         <w:rPr>
           <w:rFonts w:ascii="Segoe UI" w:eastAsia="Times New Roman" w:hAnsi="Segoe UI" w:cs="Segoe UI"/>
@@ -3221,7 +3410,18 @@
           <w:szCs w:val="24"/>
           <w:highlight w:val="yellow"/>
         </w:rPr>
-        <w:t xml:space="preserve">”, and uncomment the seeding section that uses “method: </w:t>
+        <w:t>”, and</w:t>
+      </w:r>
+      <w:proofErr w:type="gramEnd"/>
+      <w:r>
+        <w:rPr>
+          <w:rFonts w:ascii="Segoe UI" w:eastAsia="Times New Roman" w:hAnsi="Segoe UI" w:cs="Segoe UI"/>
+          <w:color w:val="C00000"/>
+          <w:sz w:val="24"/>
+          <w:szCs w:val="24"/>
+          <w:highlight w:val="yellow"/>
+        </w:rPr>
+        <w:t xml:space="preserve"> uncomment the seeding section that uses “method: </w:t>
       </w:r>
       <w:proofErr w:type="spellStart"/>
       <w:r>
@@ -3857,8 +4057,20 @@
           <w:szCs w:val="20"/>
           <w:bdr w:val="none" w:sz="0" w:space="0" w:color="auto" w:frame="1"/>
         </w:rPr>
-        <w:t>cd ..</w:t>
-      </w:r>
+        <w:t>cd</w:t>
+      </w:r>
+      <w:proofErr w:type="gramStart"/>
+      <w:r>
+        <w:rPr>
+          <w:rFonts w:ascii="Consolas" w:eastAsia="Times New Roman" w:hAnsi="Consolas" w:cs="Courier New"/>
+          <w:color w:val="24292E"/>
+          <w:sz w:val="20"/>
+          <w:szCs w:val="20"/>
+          <w:bdr w:val="none" w:sz="0" w:space="0" w:color="auto" w:frame="1"/>
+        </w:rPr>
+        <w:t xml:space="preserve"> ..</w:t>
+      </w:r>
+      <w:proofErr w:type="gramEnd"/>
     </w:p>
     <w:p>
       <w:pPr>
@@ -3985,9 +4197,20 @@
           <w:sz w:val="20"/>
           <w:szCs w:val="20"/>
         </w:rPr>
-        <w:t>build_US_setup.R</w:t>
-      </w:r>
-      <w:proofErr w:type="spellEnd"/>
+        <w:t>build_US_</w:t>
+      </w:r>
+      <w:proofErr w:type="gramStart"/>
+      <w:r>
+        <w:rPr>
+          <w:rFonts w:ascii="Consolas" w:eastAsia="Times New Roman" w:hAnsi="Consolas" w:cs="Courier New"/>
+          <w:color w:val="24292E"/>
+          <w:sz w:val="20"/>
+          <w:szCs w:val="20"/>
+        </w:rPr>
+        <w:t>setup.R</w:t>
+      </w:r>
+      <w:proofErr w:type="spellEnd"/>
+      <w:proofErr w:type="gramEnd"/>
       <w:r>
         <w:rPr>
           <w:rFonts w:ascii="Consolas" w:eastAsia="Times New Roman" w:hAnsi="Consolas" w:cs="Courier New"/>
@@ -4445,9 +4668,20 @@
           <w:sz w:val="20"/>
           <w:szCs w:val="20"/>
         </w:rPr>
-        <w:t>create_seeding.R</w:t>
-      </w:r>
-      <w:proofErr w:type="spellEnd"/>
+        <w:t>create_</w:t>
+      </w:r>
+      <w:proofErr w:type="gramStart"/>
+      <w:r>
+        <w:rPr>
+          <w:rFonts w:ascii="Consolas" w:eastAsia="Times New Roman" w:hAnsi="Consolas" w:cs="Courier New"/>
+          <w:color w:val="24292E"/>
+          <w:sz w:val="20"/>
+          <w:szCs w:val="20"/>
+        </w:rPr>
+        <w:t>seeding.R</w:t>
+      </w:r>
+      <w:proofErr w:type="spellEnd"/>
+      <w:proofErr w:type="gramEnd"/>
       <w:r>
         <w:rPr>
           <w:rFonts w:ascii="Consolas" w:eastAsia="Times New Roman" w:hAnsi="Consolas" w:cs="Courier New"/>
@@ -4910,6 +5144,7 @@
         <w:t xml:space="preserve">config &lt;- </w:t>
       </w:r>
       <w:proofErr w:type="spellStart"/>
+      <w:proofErr w:type="gramStart"/>
       <w:r>
         <w:rPr>
           <w:rFonts w:ascii="Consolas" w:eastAsia="Times New Roman" w:hAnsi="Consolas" w:cs="Courier New"/>
@@ -4932,6 +5167,7 @@
         <w:t>::</w:t>
       </w:r>
       <w:proofErr w:type="spellStart"/>
+      <w:proofErr w:type="gramEnd"/>
       <w:r>
         <w:rPr>
           <w:rFonts w:ascii="Consolas" w:eastAsia="Times New Roman" w:hAnsi="Consolas" w:cs="Courier New"/>
@@ -5007,6 +5243,7 @@
         </w:rPr>
       </w:pPr>
       <w:proofErr w:type="spellStart"/>
+      <w:proofErr w:type="gramStart"/>
       <w:r>
         <w:rPr>
           <w:rFonts w:ascii="Consolas" w:eastAsia="Times New Roman" w:hAnsi="Consolas" w:cs="Courier New"/>
@@ -5029,6 +5266,7 @@
         <w:t>::</w:t>
       </w:r>
       <w:proofErr w:type="spellStart"/>
+      <w:proofErr w:type="gramEnd"/>
       <w:r>
         <w:rPr>
           <w:rFonts w:ascii="Consolas" w:eastAsia="Times New Roman" w:hAnsi="Consolas" w:cs="Courier New"/>
@@ -5104,6 +5342,7 @@
         </w:rPr>
       </w:pPr>
       <w:proofErr w:type="spellStart"/>
+      <w:proofErr w:type="gramStart"/>
       <w:r>
         <w:rPr>
           <w:rFonts w:ascii="Consolas" w:eastAsia="Times New Roman" w:hAnsi="Consolas" w:cs="Courier New"/>
@@ -5126,6 +5365,7 @@
         <w:t>::</w:t>
       </w:r>
       <w:proofErr w:type="spellStart"/>
+      <w:proofErr w:type="gramEnd"/>
       <w:r>
         <w:rPr>
           <w:rFonts w:ascii="Consolas" w:eastAsia="Times New Roman" w:hAnsi="Consolas" w:cs="Courier New"/>
@@ -5630,7 +5870,27 @@
           <w:sz w:val="24"/>
           <w:szCs w:val="24"/>
         </w:rPr>
-        <w:t xml:space="preserve"> controls all of the options currently available. (See </w:t>
+        <w:t xml:space="preserve"> controls </w:t>
+      </w:r>
+      <w:proofErr w:type="gramStart"/>
+      <w:r>
+        <w:rPr>
+          <w:rFonts w:ascii="Segoe UI" w:eastAsia="Times New Roman" w:hAnsi="Segoe UI" w:cs="Segoe UI"/>
+          <w:color w:val="24292E"/>
+          <w:sz w:val="24"/>
+          <w:szCs w:val="24"/>
+        </w:rPr>
+        <w:t>all of</w:t>
+      </w:r>
+      <w:proofErr w:type="gramEnd"/>
+      <w:r>
+        <w:rPr>
+          <w:rFonts w:ascii="Segoe UI" w:eastAsia="Times New Roman" w:hAnsi="Segoe UI" w:cs="Segoe UI"/>
+          <w:color w:val="24292E"/>
+          <w:sz w:val="24"/>
+          <w:szCs w:val="24"/>
+        </w:rPr>
+        <w:t xml:space="preserve"> the options currently available. (See </w:t>
       </w:r>
       <w:hyperlink r:id="rId10" w:history="1">
         <w:r>
@@ -5817,17 +6077,37 @@
           <w:sz w:val="20"/>
           <w:szCs w:val="20"/>
         </w:rPr>
-        <w:t>spatial_setup</w:t>
-      </w:r>
-      <w:proofErr w:type="spellEnd"/>
-      <w:r>
-        <w:rPr>
-          <w:rFonts w:ascii="Consolas" w:eastAsia="Times New Roman" w:hAnsi="Consolas" w:cs="Courier New"/>
-          <w:color w:val="24292E"/>
-          <w:sz w:val="20"/>
-          <w:szCs w:val="20"/>
-        </w:rPr>
-        <w:t>::geodata</w:t>
+        <w:t>spatial_</w:t>
+      </w:r>
+      <w:proofErr w:type="gramStart"/>
+      <w:r>
+        <w:rPr>
+          <w:rFonts w:ascii="Consolas" w:eastAsia="Times New Roman" w:hAnsi="Consolas" w:cs="Courier New"/>
+          <w:color w:val="24292E"/>
+          <w:sz w:val="20"/>
+          <w:szCs w:val="20"/>
+        </w:rPr>
+        <w:t>setup</w:t>
+      </w:r>
+      <w:proofErr w:type="spellEnd"/>
+      <w:r>
+        <w:rPr>
+          <w:rFonts w:ascii="Consolas" w:eastAsia="Times New Roman" w:hAnsi="Consolas" w:cs="Courier New"/>
+          <w:color w:val="24292E"/>
+          <w:sz w:val="20"/>
+          <w:szCs w:val="20"/>
+        </w:rPr>
+        <w:t>::</w:t>
+      </w:r>
+      <w:proofErr w:type="gramEnd"/>
+      <w:r>
+        <w:rPr>
+          <w:rFonts w:ascii="Consolas" w:eastAsia="Times New Roman" w:hAnsi="Consolas" w:cs="Courier New"/>
+          <w:color w:val="24292E"/>
+          <w:sz w:val="20"/>
+          <w:szCs w:val="20"/>
+        </w:rPr>
+        <w:t>geodata</w:t>
       </w:r>
       <w:r>
         <w:rPr>
@@ -5907,27 +6187,7 @@
           <w:sz w:val="24"/>
           <w:szCs w:val="24"/>
         </w:rPr>
-        <w:t xml:space="preserve">, or set </w:t>
-      </w:r>
-      <w:proofErr w:type="spellStart"/>
-      <w:r>
-        <w:rPr>
-          <w:rFonts w:ascii="Segoe UI" w:eastAsia="Times New Roman" w:hAnsi="Segoe UI" w:cs="Segoe UI"/>
-          <w:color w:val="24292E"/>
-          <w:sz w:val="24"/>
-          <w:szCs w:val="24"/>
-        </w:rPr>
-        <w:t>it's</w:t>
-      </w:r>
-      <w:proofErr w:type="spellEnd"/>
-      <w:r>
-        <w:rPr>
-          <w:rFonts w:ascii="Segoe UI" w:eastAsia="Times New Roman" w:hAnsi="Segoe UI" w:cs="Segoe UI"/>
-          <w:color w:val="24292E"/>
-          <w:sz w:val="24"/>
-          <w:szCs w:val="24"/>
-        </w:rPr>
-        <w:t xml:space="preserve"> value to FALSE. This is just to make sure people edit the </w:t>
+        <w:t xml:space="preserve">, or set its value to FALSE. This is just to make sure people edit the </w:t>
       </w:r>
       <w:proofErr w:type="spellStart"/>
       <w:r>
@@ -6308,7 +6568,17 @@
                 <w:sz w:val="24"/>
                 <w:szCs w:val="24"/>
               </w:rPr>
-              <w:t>spatial_setup</w:t>
+              <w:t>spatial_</w:t>
+            </w:r>
+            <w:proofErr w:type="gramStart"/>
+            <w:r>
+              <w:rPr>
+                <w:rFonts w:ascii="Segoe UI" w:eastAsia="Times New Roman" w:hAnsi="Segoe UI" w:cs="Segoe UI"/>
+                <w:color w:val="24292E"/>
+                <w:sz w:val="24"/>
+                <w:szCs w:val="24"/>
+              </w:rPr>
+              <w:t>setup</w:t>
             </w:r>
             <w:proofErr w:type="spellEnd"/>
             <w:r>
@@ -6321,6 +6591,7 @@
               <w:t>::</w:t>
             </w:r>
             <w:proofErr w:type="spellStart"/>
+            <w:proofErr w:type="gramEnd"/>
             <w:r>
               <w:rPr>
                 <w:rFonts w:ascii="Segoe UI" w:eastAsia="Times New Roman" w:hAnsi="Segoe UI" w:cs="Segoe UI"/>
@@ -6372,6 +6643,7 @@
               <w:t xml:space="preserve">This should be a list of the states you want to simulate, with each state on </w:t>
             </w:r>
             <w:proofErr w:type="spellStart"/>
+            <w:proofErr w:type="gramStart"/>
             <w:r>
               <w:rPr>
                 <w:rFonts w:ascii="Segoe UI" w:eastAsia="Times New Roman" w:hAnsi="Segoe UI" w:cs="Segoe UI"/>
@@ -6382,6 +6654,7 @@
               <w:t>it's</w:t>
             </w:r>
             <w:proofErr w:type="spellEnd"/>
+            <w:proofErr w:type="gramEnd"/>
             <w:r>
               <w:rPr>
                 <w:rFonts w:ascii="Segoe UI" w:eastAsia="Times New Roman" w:hAnsi="Segoe UI" w:cs="Segoe UI"/>
@@ -6512,7 +6785,17 @@
                 <w:sz w:val="24"/>
                 <w:szCs w:val="24"/>
               </w:rPr>
-              <w:t>spatial_setup</w:t>
+              <w:t>spatial_</w:t>
+            </w:r>
+            <w:proofErr w:type="gramStart"/>
+            <w:r>
+              <w:rPr>
+                <w:rFonts w:ascii="Segoe UI" w:eastAsia="Times New Roman" w:hAnsi="Segoe UI" w:cs="Segoe UI"/>
+                <w:color w:val="24292E"/>
+                <w:sz w:val="24"/>
+                <w:szCs w:val="24"/>
+              </w:rPr>
+              <w:t>setup</w:t>
             </w:r>
             <w:proofErr w:type="spellEnd"/>
             <w:r>
@@ -6525,6 +6808,7 @@
               <w:t>::</w:t>
             </w:r>
             <w:proofErr w:type="spellStart"/>
+            <w:proofErr w:type="gramEnd"/>
             <w:r>
               <w:rPr>
                 <w:rFonts w:ascii="Segoe UI" w:eastAsia="Times New Roman" w:hAnsi="Segoe UI" w:cs="Segoe UI"/>
@@ -6583,7 +6867,17 @@
                 <w:sz w:val="24"/>
                 <w:szCs w:val="24"/>
               </w:rPr>
-              <w:t>spatial_setup</w:t>
+              <w:t>spatial_</w:t>
+            </w:r>
+            <w:proofErr w:type="gramStart"/>
+            <w:r>
+              <w:rPr>
+                <w:rFonts w:ascii="Segoe UI" w:eastAsia="Times New Roman" w:hAnsi="Segoe UI" w:cs="Segoe UI"/>
+                <w:color w:val="24292E"/>
+                <w:sz w:val="24"/>
+                <w:szCs w:val="24"/>
+              </w:rPr>
+              <w:t>setup</w:t>
             </w:r>
             <w:proofErr w:type="spellEnd"/>
             <w:r>
@@ -6593,7 +6887,17 @@
                 <w:sz w:val="24"/>
                 <w:szCs w:val="24"/>
               </w:rPr>
-              <w:t>::geodata file that specifies population</w:t>
+              <w:t>::</w:t>
+            </w:r>
+            <w:proofErr w:type="gramEnd"/>
+            <w:r>
+              <w:rPr>
+                <w:rFonts w:ascii="Segoe UI" w:eastAsia="Times New Roman" w:hAnsi="Segoe UI" w:cs="Segoe UI"/>
+                <w:color w:val="24292E"/>
+                <w:sz w:val="24"/>
+                <w:szCs w:val="24"/>
+              </w:rPr>
+              <w:t>geodata file that specifies population</w:t>
             </w:r>
           </w:p>
         </w:tc>
@@ -6676,7 +6980,17 @@
                 <w:sz w:val="24"/>
                 <w:szCs w:val="24"/>
               </w:rPr>
-              <w:t>spatial_setup</w:t>
+              <w:t>spatial_</w:t>
+            </w:r>
+            <w:proofErr w:type="gramStart"/>
+            <w:r>
+              <w:rPr>
+                <w:rFonts w:ascii="Segoe UI" w:eastAsia="Times New Roman" w:hAnsi="Segoe UI" w:cs="Segoe UI"/>
+                <w:color w:val="24292E"/>
+                <w:sz w:val="24"/>
+                <w:szCs w:val="24"/>
+              </w:rPr>
+              <w:t>setup</w:t>
             </w:r>
             <w:proofErr w:type="spellEnd"/>
             <w:r>
@@ -6686,7 +7000,17 @@
                 <w:sz w:val="24"/>
                 <w:szCs w:val="24"/>
               </w:rPr>
-              <w:t>::shapefile</w:t>
+              <w:t>::</w:t>
+            </w:r>
+            <w:proofErr w:type="gramEnd"/>
+            <w:r>
+              <w:rPr>
+                <w:rFonts w:ascii="Segoe UI" w:eastAsia="Times New Roman" w:hAnsi="Segoe UI" w:cs="Segoe UI"/>
+                <w:color w:val="24292E"/>
+                <w:sz w:val="24"/>
+                <w:szCs w:val="24"/>
+              </w:rPr>
+              <w:t>shapefile</w:t>
             </w:r>
           </w:p>
         </w:tc>
@@ -6736,7 +7060,17 @@
                 <w:sz w:val="24"/>
                 <w:szCs w:val="24"/>
               </w:rPr>
-              <w:t>spatial_setup</w:t>
+              <w:t>spatial_</w:t>
+            </w:r>
+            <w:proofErr w:type="gramStart"/>
+            <w:r>
+              <w:rPr>
+                <w:rFonts w:ascii="Segoe UI" w:eastAsia="Times New Roman" w:hAnsi="Segoe UI" w:cs="Segoe UI"/>
+                <w:color w:val="24292E"/>
+                <w:sz w:val="24"/>
+                <w:szCs w:val="24"/>
+              </w:rPr>
+              <w:t>setup</w:t>
             </w:r>
             <w:proofErr w:type="spellEnd"/>
             <w:r>
@@ -6749,6 +7083,7 @@
               <w:t>::</w:t>
             </w:r>
             <w:proofErr w:type="spellStart"/>
+            <w:proofErr w:type="gramEnd"/>
             <w:r>
               <w:rPr>
                 <w:rFonts w:ascii="Segoe UI" w:eastAsia="Times New Roman" w:hAnsi="Segoe UI" w:cs="Segoe UI"/>
@@ -6880,7 +7215,17 @@
                 <w:szCs w:val="24"/>
               </w:rPr>
               <w:lastRenderedPageBreak/>
-              <w:t>spatial_setup</w:t>
+              <w:t>spatial_</w:t>
+            </w:r>
+            <w:proofErr w:type="gramStart"/>
+            <w:r>
+              <w:rPr>
+                <w:rFonts w:ascii="Segoe UI" w:eastAsia="Times New Roman" w:hAnsi="Segoe UI" w:cs="Segoe UI"/>
+                <w:color w:val="24292E"/>
+                <w:sz w:val="24"/>
+                <w:szCs w:val="24"/>
+              </w:rPr>
+              <w:t>setup</w:t>
             </w:r>
             <w:proofErr w:type="spellEnd"/>
             <w:r>
@@ -6893,6 +7238,7 @@
               <w:t>::</w:t>
             </w:r>
             <w:proofErr w:type="spellStart"/>
+            <w:proofErr w:type="gramEnd"/>
             <w:r>
               <w:rPr>
                 <w:rFonts w:ascii="Segoe UI" w:eastAsia="Times New Roman" w:hAnsi="Segoe UI" w:cs="Segoe UI"/>
@@ -6951,7 +7297,17 @@
                 <w:sz w:val="24"/>
                 <w:szCs w:val="24"/>
               </w:rPr>
-              <w:t>spatial_setup</w:t>
+              <w:t>spatial_</w:t>
+            </w:r>
+            <w:proofErr w:type="gramStart"/>
+            <w:r>
+              <w:rPr>
+                <w:rFonts w:ascii="Segoe UI" w:eastAsia="Times New Roman" w:hAnsi="Segoe UI" w:cs="Segoe UI"/>
+                <w:color w:val="24292E"/>
+                <w:sz w:val="24"/>
+                <w:szCs w:val="24"/>
+              </w:rPr>
+              <w:t>setup</w:t>
             </w:r>
             <w:proofErr w:type="spellEnd"/>
             <w:r>
@@ -6961,7 +7317,17 @@
                 <w:sz w:val="24"/>
                 <w:szCs w:val="24"/>
               </w:rPr>
-              <w:t>::shapefile</w:t>
+              <w:t>::</w:t>
+            </w:r>
+            <w:proofErr w:type="gramEnd"/>
+            <w:r>
+              <w:rPr>
+                <w:rFonts w:ascii="Segoe UI" w:eastAsia="Times New Roman" w:hAnsi="Segoe UI" w:cs="Segoe UI"/>
+                <w:color w:val="24292E"/>
+                <w:sz w:val="24"/>
+                <w:szCs w:val="24"/>
+              </w:rPr>
+              <w:t>shapefile</w:t>
             </w:r>
           </w:p>
         </w:tc>
@@ -7057,6 +7423,7 @@
                 <w:szCs w:val="24"/>
               </w:rPr>
             </w:pPr>
+            <w:proofErr w:type="gramStart"/>
             <w:r>
               <w:rPr>
                 <w:rFonts w:ascii="Segoe UI" w:eastAsia="Times New Roman" w:hAnsi="Segoe UI" w:cs="Segoe UI"/>
@@ -7067,6 +7434,7 @@
               <w:t>importation::</w:t>
             </w:r>
             <w:proofErr w:type="spellStart"/>
+            <w:proofErr w:type="gramEnd"/>
             <w:r>
               <w:rPr>
                 <w:rFonts w:ascii="Segoe UI" w:eastAsia="Times New Roman" w:hAnsi="Segoe UI" w:cs="Segoe UI"/>
@@ -7272,7 +7640,29 @@
           <w:szCs w:val="24"/>
           <w:highlight w:val="yellow"/>
         </w:rPr>
-        <w:t xml:space="preserve">Quit R by running “quit()” in the R prompt. </w:t>
+        <w:t>Quit R by running “</w:t>
+      </w:r>
+      <w:proofErr w:type="gramStart"/>
+      <w:r>
+        <w:rPr>
+          <w:rFonts w:ascii="Segoe UI" w:eastAsia="Times New Roman" w:hAnsi="Segoe UI" w:cs="Segoe UI"/>
+          <w:color w:val="24292E"/>
+          <w:sz w:val="24"/>
+          <w:szCs w:val="24"/>
+          <w:highlight w:val="yellow"/>
+        </w:rPr>
+        <w:t>quit(</w:t>
+      </w:r>
+      <w:proofErr w:type="gramEnd"/>
+      <w:r>
+        <w:rPr>
+          <w:rFonts w:ascii="Segoe UI" w:eastAsia="Times New Roman" w:hAnsi="Segoe UI" w:cs="Segoe UI"/>
+          <w:color w:val="24292E"/>
+          <w:sz w:val="24"/>
+          <w:szCs w:val="24"/>
+          <w:highlight w:val="yellow"/>
+        </w:rPr>
+        <w:t xml:space="preserve">)” in the R prompt. </w:t>
       </w:r>
       <w:r>
         <w:rPr>
@@ -7512,7 +7902,29 @@
           <w:szCs w:val="24"/>
           <w:highlight w:val="yellow"/>
         </w:rPr>
-        <w:t xml:space="preserve">The above step will save COVID case predictions as “.parquet” files in </w:t>
+        <w:t xml:space="preserve">The above step will save COVID case predictions as </w:t>
+      </w:r>
+      <w:proofErr w:type="gramStart"/>
+      <w:r>
+        <w:rPr>
+          <w:rFonts w:ascii="Segoe UI" w:eastAsia="Times New Roman" w:hAnsi="Segoe UI" w:cs="Segoe UI"/>
+          <w:color w:val="24292E"/>
+          <w:sz w:val="24"/>
+          <w:szCs w:val="24"/>
+          <w:highlight w:val="yellow"/>
+        </w:rPr>
+        <w:t>“.parquet</w:t>
+      </w:r>
+      <w:proofErr w:type="gramEnd"/>
+      <w:r>
+        <w:rPr>
+          <w:rFonts w:ascii="Segoe UI" w:eastAsia="Times New Roman" w:hAnsi="Segoe UI" w:cs="Segoe UI"/>
+          <w:color w:val="24292E"/>
+          <w:sz w:val="24"/>
+          <w:szCs w:val="24"/>
+          <w:highlight w:val="yellow"/>
+        </w:rPr>
+        <w:t xml:space="preserve">” files in </w:t>
       </w:r>
       <w:r>
         <w:rPr>
@@ -8455,7 +8867,29 @@
           <w:szCs w:val="24"/>
           <w:highlight w:val="yellow"/>
         </w:rPr>
-        <w:t>”. This will convert .parquet into .csv, and save it in the same respective directory.</w:t>
+        <w:t xml:space="preserve">”. This will </w:t>
+      </w:r>
+      <w:proofErr w:type="gramStart"/>
+      <w:r>
+        <w:rPr>
+          <w:rFonts w:ascii="Segoe UI" w:eastAsia="Times New Roman" w:hAnsi="Segoe UI" w:cs="Segoe UI"/>
+          <w:color w:val="24292E"/>
+          <w:sz w:val="24"/>
+          <w:szCs w:val="24"/>
+          <w:highlight w:val="yellow"/>
+        </w:rPr>
+        <w:t>convert .parquet</w:t>
+      </w:r>
+      <w:proofErr w:type="gramEnd"/>
+      <w:r>
+        <w:rPr>
+          <w:rFonts w:ascii="Segoe UI" w:eastAsia="Times New Roman" w:hAnsi="Segoe UI" w:cs="Segoe UI"/>
+          <w:color w:val="24292E"/>
+          <w:sz w:val="24"/>
+          <w:szCs w:val="24"/>
+          <w:highlight w:val="yellow"/>
+        </w:rPr>
+        <w:t xml:space="preserve"> into .csv, and save it in the same respective directory.</w:t>
       </w:r>
     </w:p>
     <w:p>
@@ -8724,9 +9158,20 @@
           <w:sz w:val="20"/>
           <w:szCs w:val="20"/>
         </w:rPr>
-        <w:t>make_makefile.R</w:t>
-      </w:r>
-      <w:proofErr w:type="spellEnd"/>
+        <w:t>make_</w:t>
+      </w:r>
+      <w:proofErr w:type="gramStart"/>
+      <w:r>
+        <w:rPr>
+          <w:rFonts w:ascii="Consolas" w:eastAsia="Times New Roman" w:hAnsi="Consolas" w:cs="Courier New"/>
+          <w:color w:val="24292E"/>
+          <w:sz w:val="20"/>
+          <w:szCs w:val="20"/>
+        </w:rPr>
+        <w:t>makefile.R</w:t>
+      </w:r>
+      <w:proofErr w:type="spellEnd"/>
+      <w:proofErr w:type="gramEnd"/>
       <w:r>
         <w:rPr>
           <w:rFonts w:ascii="Consolas" w:eastAsia="Times New Roman" w:hAnsi="Consolas" w:cs="Courier New"/>
@@ -8811,7 +9256,17 @@
           <w:sz w:val="24"/>
           <w:szCs w:val="24"/>
         </w:rPr>
-        <w:t>Make a report directory and sub-directory because that is the .</w:t>
+        <w:t xml:space="preserve">Make a report directory and sub-directory because that is </w:t>
+      </w:r>
+      <w:proofErr w:type="gramStart"/>
+      <w:r>
+        <w:rPr>
+          <w:rFonts w:ascii="Segoe UI" w:eastAsia="Times New Roman" w:hAnsi="Segoe UI" w:cs="Segoe UI"/>
+          <w:color w:val="24292E"/>
+          <w:sz w:val="24"/>
+          <w:szCs w:val="24"/>
+        </w:rPr>
+        <w:t>the .</w:t>
       </w:r>
       <w:proofErr w:type="spellStart"/>
       <w:r>
@@ -8824,6 +9279,7 @@
         <w:t>Rmd</w:t>
       </w:r>
       <w:proofErr w:type="spellEnd"/>
+      <w:proofErr w:type="gramEnd"/>
       <w:r>
         <w:rPr>
           <w:rFonts w:ascii="Segoe UI" w:eastAsia="Times New Roman" w:hAnsi="Segoe UI" w:cs="Segoe UI"/>
@@ -9031,7 +9487,29 @@
           <w:szCs w:val="20"/>
           <w:bdr w:val="none" w:sz="0" w:space="0" w:color="auto" w:frame="1"/>
         </w:rPr>
-        <w:t>cd ../..</w:t>
+        <w:t>cd</w:t>
+      </w:r>
+      <w:proofErr w:type="gramStart"/>
+      <w:r>
+        <w:rPr>
+          <w:rFonts w:ascii="Consolas" w:eastAsia="Times New Roman" w:hAnsi="Consolas" w:cs="Courier New"/>
+          <w:color w:val="24292E"/>
+          <w:sz w:val="20"/>
+          <w:szCs w:val="20"/>
+          <w:bdr w:val="none" w:sz="0" w:space="0" w:color="auto" w:frame="1"/>
+        </w:rPr>
+        <w:t xml:space="preserve"> ..</w:t>
+      </w:r>
+      <w:proofErr w:type="gramEnd"/>
+      <w:r>
+        <w:rPr>
+          <w:rFonts w:ascii="Consolas" w:eastAsia="Times New Roman" w:hAnsi="Consolas" w:cs="Courier New"/>
+          <w:color w:val="24292E"/>
+          <w:sz w:val="20"/>
+          <w:szCs w:val="20"/>
+          <w:bdr w:val="none" w:sz="0" w:space="0" w:color="auto" w:frame="1"/>
+        </w:rPr>
+        <w:t>/..</w:t>
       </w:r>
     </w:p>
     <w:p>
@@ -9108,7 +9586,27 @@
           <w:sz w:val="20"/>
           <w:szCs w:val="20"/>
         </w:rPr>
-        <w:t xml:space="preserve"> -e 'rmarkdown::draft("notebooks/HI_today/HI_report.Rmd",template="state_report",package="report.generation",edit=FALSE)'</w:t>
+        <w:t xml:space="preserve"> -e '</w:t>
+      </w:r>
+      <w:proofErr w:type="gramStart"/>
+      <w:r>
+        <w:rPr>
+          <w:rFonts w:ascii="Consolas" w:eastAsia="Times New Roman" w:hAnsi="Consolas" w:cs="Courier New"/>
+          <w:color w:val="24292E"/>
+          <w:sz w:val="20"/>
+          <w:szCs w:val="20"/>
+        </w:rPr>
+        <w:t>rmarkdown::</w:t>
+      </w:r>
+      <w:proofErr w:type="gramEnd"/>
+      <w:r>
+        <w:rPr>
+          <w:rFonts w:ascii="Consolas" w:eastAsia="Times New Roman" w:hAnsi="Consolas" w:cs="Courier New"/>
+          <w:color w:val="24292E"/>
+          <w:sz w:val="20"/>
+          <w:szCs w:val="20"/>
+        </w:rPr>
+        <w:t>draft("notebooks/HI_today/HI_report.Rmd",template="state_report",package="report.generation",edit=FALSE)'</w:t>
       </w:r>
     </w:p>
     <w:p>
@@ -9197,6 +9695,7 @@
         <w:t>echo '</w:t>
       </w:r>
       <w:proofErr w:type="spellStart"/>
+      <w:proofErr w:type="gramStart"/>
       <w:r>
         <w:rPr>
           <w:rFonts w:ascii="Consolas" w:eastAsia="Times New Roman" w:hAnsi="Consolas" w:cs="Courier New"/>
@@ -9214,7 +9713,17 @@
           <w:sz w:val="20"/>
           <w:szCs w:val="20"/>
         </w:rPr>
-        <w:t>::render("notebooks/</w:t>
+        <w:t>::</w:t>
+      </w:r>
+      <w:proofErr w:type="gramEnd"/>
+      <w:r>
+        <w:rPr>
+          <w:rFonts w:ascii="Consolas" w:eastAsia="Times New Roman" w:hAnsi="Consolas" w:cs="Courier New"/>
+          <w:color w:val="24292E"/>
+          <w:sz w:val="20"/>
+          <w:szCs w:val="20"/>
+        </w:rPr>
+        <w:t>render("notebooks/</w:t>
       </w:r>
       <w:proofErr w:type="spellStart"/>
       <w:r>

</xml_diff>